<commit_message>
Ejemplo est. Select Multiple
</commit_message>
<xml_diff>
--- a/EstSelectiva/Ejercicios Estructura Selectivas.docx
+++ b/EstSelectiva/Ejercicios Estructura Selectivas.docx
@@ -3695,7 +3695,7 @@
               </mc:Choice>
               <mc:Fallback>
                 <w:pict>
-                  <v:shapetype w14:anchorId="6708A0E9" id="_x0000_t202" coordsize="21600,21600" o:spt="202" path="m,l,21600r21600,l21600,xe">
+                  <v:shapetype w14:anchorId="6280D382" id="_x0000_t202" coordsize="21600,21600" o:spt="202" path="m,l,21600r21600,l21600,xe">
                     <v:stroke joinstyle="miter"/>
                     <v:path gradientshapeok="t" o:connecttype="rect"/>
                   </v:shapetype>
@@ -4005,11 +4005,7 @@
               </mc:Choice>
               <mc:Fallback>
                 <w:pict>
-                  <v:shapetype w14:anchorId="0E8E40E0" id="_x0000_t202" coordsize="21600,21600" o:spt="202" path="m,l,21600r21600,l21600,xe">
-                    <v:stroke joinstyle="miter"/>
-                    <v:path gradientshapeok="t" o:connecttype="rect"/>
-                  </v:shapetype>
-                  <v:shape id="Cuadro de texto 1" o:spid="_x0000_s1056" type="#_x0000_t202" style="position:absolute;margin-left:249.5pt;margin-top:140.65pt;width:328.95pt;height:84.2pt;z-index:251660288;visibility:visible;mso-wrap-style:square;mso-width-percent:0;mso-height-percent:0;mso-wrap-distance-left:9pt;mso-wrap-distance-top:0;mso-wrap-distance-right:9pt;mso-wrap-distance-bottom:0;mso-position-horizontal:absolute;mso-position-horizontal-relative:page;mso-position-vertical:absolute;mso-position-vertical-relative:page;mso-width-percent:0;mso-height-percent:0;mso-width-relative:page;mso-height-relative:margin;v-text-anchor:top" o:gfxdata="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" filled="f" stroked="f" strokeweight=".5pt">
+                  <v:shape w14:anchorId="0E8E40E0" id="Cuadro de texto 1" o:spid="_x0000_s1056" type="#_x0000_t202" style="position:absolute;margin-left:249.5pt;margin-top:140.65pt;width:328.95pt;height:84.2pt;z-index:251660288;visibility:visible;mso-wrap-style:square;mso-width-percent:0;mso-height-percent:0;mso-wrap-distance-left:9pt;mso-wrap-distance-top:0;mso-wrap-distance-right:9pt;mso-wrap-distance-bottom:0;mso-position-horizontal:absolute;mso-position-horizontal-relative:page;mso-position-vertical:absolute;mso-position-vertical-relative:page;mso-width-percent:0;mso-height-percent:0;mso-width-relative:page;mso-height-relative:margin;v-text-anchor:top" o:gfxdata="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" filled="f" stroked="f" strokeweight=".5pt">
                     <v:textbox style="mso-fit-shape-to-text:t" inset="0,0,0,0">
                       <w:txbxContent>
                         <w:p>
@@ -5479,6 +5475,14 @@
           <w:sz w:val="28"/>
         </w:rPr>
       </w:pPr>
+    </w:p>
+    <w:p>
+      <w:pPr>
+        <w:spacing w:after="0" w:line="240" w:lineRule="auto"/>
+        <w:rPr>
+          <w:sz w:val="28"/>
+        </w:rPr>
+      </w:pPr>
       <w:r>
         <w:rPr>
           <w:b/>
@@ -5596,12 +5600,6 @@
           <w:sz w:val="28"/>
         </w:rPr>
         <w:tab/>
-      </w:r>
-      <w:r>
-        <w:rPr>
-          <w:b/>
-          <w:sz w:val="28"/>
-        </w:rPr>
         <w:t xml:space="preserve">Si </w:t>
       </w:r>
       <w:r>
@@ -5651,14 +5649,7 @@
           <w:color w:val="FF0000"/>
           <w:sz w:val="28"/>
         </w:rPr>
-        <w:t xml:space="preserve"> </w:t>
-      </w:r>
-      <w:r>
-        <w:rPr>
-          <w:color w:val="FF0000"/>
-          <w:sz w:val="28"/>
-        </w:rPr>
-        <w:t>num3</w:t>
+        <w:t xml:space="preserve"> num3</w:t>
       </w:r>
       <w:r>
         <w:rPr>
@@ -5720,6 +5711,43 @@
           <w:color w:val="FF0000"/>
           <w:sz w:val="28"/>
         </w:rPr>
+        <w:t xml:space="preserve"> num1</w:t>
+      </w:r>
+    </w:p>
+    <w:p>
+      <w:pPr>
+        <w:spacing w:after="0" w:line="240" w:lineRule="auto"/>
+        <w:rPr>
+          <w:color w:val="FF0000"/>
+          <w:sz w:val="28"/>
+        </w:rPr>
+      </w:pPr>
+      <w:r>
+        <w:rPr>
+          <w:color w:val="FF0000"/>
+          <w:sz w:val="28"/>
+        </w:rPr>
+        <w:tab/>
+      </w:r>
+      <w:r>
+        <w:rPr>
+          <w:color w:val="000000" w:themeColor="text1"/>
+          <w:sz w:val="28"/>
+        </w:rPr>
+        <w:t>Sino</w:t>
+      </w:r>
+      <w:r>
+        <w:rPr>
+          <w:color w:val="000000" w:themeColor="text1"/>
+          <w:sz w:val="28"/>
+        </w:rPr>
+        <w:t xml:space="preserve"> si</w:t>
+      </w:r>
+      <w:r>
+        <w:rPr>
+          <w:color w:val="000000" w:themeColor="text1"/>
+          <w:sz w:val="28"/>
+        </w:rPr>
         <w:t xml:space="preserve"> </w:t>
       </w:r>
       <w:r>
@@ -5727,50 +5755,6 @@
           <w:color w:val="FF0000"/>
           <w:sz w:val="28"/>
         </w:rPr>
-        <w:t>num1</w:t>
-      </w:r>
-    </w:p>
-    <w:p>
-      <w:pPr>
-        <w:spacing w:after="0" w:line="240" w:lineRule="auto"/>
-        <w:rPr>
-          <w:color w:val="FF0000"/>
-          <w:sz w:val="28"/>
-        </w:rPr>
-      </w:pPr>
-      <w:r>
-        <w:rPr>
-          <w:color w:val="FF0000"/>
-          <w:sz w:val="28"/>
-        </w:rPr>
-        <w:tab/>
-      </w:r>
-      <w:r>
-        <w:rPr>
-          <w:color w:val="000000" w:themeColor="text1"/>
-          <w:sz w:val="28"/>
-        </w:rPr>
-        <w:t>Sino</w:t>
-      </w:r>
-      <w:r>
-        <w:rPr>
-          <w:color w:val="000000" w:themeColor="text1"/>
-          <w:sz w:val="28"/>
-        </w:rPr>
-        <w:t xml:space="preserve"> si</w:t>
-      </w:r>
-      <w:r>
-        <w:rPr>
-          <w:color w:val="000000" w:themeColor="text1"/>
-          <w:sz w:val="28"/>
-        </w:rPr>
-        <w:t xml:space="preserve"> </w:t>
-      </w:r>
-      <w:r>
-        <w:rPr>
-          <w:color w:val="FF0000"/>
-          <w:sz w:val="28"/>
-        </w:rPr>
         <w:t>num2</w:t>
       </w:r>
       <w:r>
@@ -5785,14 +5769,7 @@
           <w:color w:val="FF0000"/>
           <w:sz w:val="28"/>
         </w:rPr>
-        <w:t xml:space="preserve"> </w:t>
-      </w:r>
-      <w:r>
-        <w:rPr>
-          <w:color w:val="FF0000"/>
-          <w:sz w:val="28"/>
-        </w:rPr>
-        <w:t>num1</w:t>
+        <w:t xml:space="preserve"> num1</w:t>
       </w:r>
       <w:r>
         <w:rPr>
@@ -5820,14 +5797,7 @@
           <w:color w:val="FF0000"/>
           <w:sz w:val="28"/>
         </w:rPr>
-        <w:t xml:space="preserve"> </w:t>
-      </w:r>
-      <w:r>
-        <w:rPr>
-          <w:color w:val="FF0000"/>
-          <w:sz w:val="28"/>
-        </w:rPr>
-        <w:t>num3</w:t>
+        <w:t xml:space="preserve"> num3</w:t>
       </w:r>
       <w:r>
         <w:rPr>
@@ -5914,8 +5884,6 @@
         </w:rPr>
         <w:t>S</w:t>
       </w:r>
-      <w:bookmarkStart w:id="0" w:name="_GoBack"/>
-      <w:bookmarkEnd w:id="0"/>
       <w:r>
         <w:rPr>
           <w:color w:val="000000" w:themeColor="text1"/>
@@ -6022,13 +5990,6 @@
           <w:sz w:val="28"/>
         </w:rPr>
         <w:tab/>
-      </w:r>
-      <w:r>
-        <w:rPr>
-          <w:b/>
-          <w:color w:val="00B050"/>
-          <w:sz w:val="28"/>
-        </w:rPr>
         <w:t xml:space="preserve">Escribir “El número mayor es:”, </w:t>
       </w:r>
       <w:proofErr w:type="spellStart"/>
@@ -6145,11 +6106,669 @@
     </w:p>
     <w:p>
       <w:pPr>
+        <w:pStyle w:val="Prrafodelista"/>
+        <w:numPr>
+          <w:ilvl w:val="0"/>
+          <w:numId w:val="3"/>
+        </w:numPr>
         <w:spacing w:after="0"/>
         <w:rPr>
-          <w:sz w:val="28"/>
-        </w:rPr>
-      </w:pPr>
+          <w:b/>
+          <w:sz w:val="28"/>
+        </w:rPr>
+      </w:pPr>
+      <w:r>
+        <w:rPr>
+          <w:b/>
+          <w:sz w:val="28"/>
+        </w:rPr>
+        <w:t>Análisis del Problema (Descripción)</w:t>
+      </w:r>
+    </w:p>
+    <w:p>
+      <w:pPr>
+        <w:spacing w:after="0" w:line="240" w:lineRule="auto"/>
+        <w:rPr>
+          <w:sz w:val="28"/>
+        </w:rPr>
+      </w:pPr>
+    </w:p>
+    <w:p>
+      <w:pPr>
+        <w:spacing w:after="0" w:line="240" w:lineRule="auto"/>
+        <w:rPr>
+          <w:sz w:val="28"/>
+        </w:rPr>
+      </w:pPr>
+      <w:r>
+        <w:rPr>
+          <w:b/>
+          <w:noProof/>
+          <w:sz w:val="44"/>
+          <w:lang w:eastAsia="es-PE"/>
+        </w:rPr>
+        <w:drawing>
+          <wp:inline distT="0" distB="0" distL="0" distR="0" wp14:anchorId="2FFB09D1" wp14:editId="4CB458A3">
+            <wp:extent cx="4505960" cy="800100"/>
+            <wp:effectExtent l="0" t="0" r="8890" b="0"/>
+            <wp:docPr id="34" name="Imagen 7"/>
+            <wp:cNvGraphicFramePr>
+              <a:graphicFrameLocks xmlns:a="http://schemas.openxmlformats.org/drawingml/2006/main" noChangeAspect="1"/>
+            </wp:cNvGraphicFramePr>
+            <a:graphic xmlns:a="http://schemas.openxmlformats.org/drawingml/2006/main">
+              <a:graphicData uri="http://schemas.openxmlformats.org/drawingml/2006/picture">
+                <pic:pic xmlns:pic="http://schemas.openxmlformats.org/drawingml/2006/picture">
+                  <pic:nvPicPr>
+                    <pic:cNvPr id="8" name="Imagen 7"/>
+                    <pic:cNvPicPr>
+                      <a:picLocks noChangeAspect="1"/>
+                    </pic:cNvPicPr>
+                  </pic:nvPicPr>
+                  <pic:blipFill rotWithShape="1">
+                    <a:blip r:embed="rId10"/>
+                    <a:srcRect t="71392" b="10970"/>
+                    <a:stretch/>
+                  </pic:blipFill>
+                  <pic:spPr bwMode="auto">
+                    <a:xfrm>
+                      <a:off x="0" y="0"/>
+                      <a:ext cx="4506310" cy="800162"/>
+                    </a:xfrm>
+                    <a:prstGeom prst="rect">
+                      <a:avLst/>
+                    </a:prstGeom>
+                    <a:ln>
+                      <a:noFill/>
+                    </a:ln>
+                    <a:extLst>
+                      <a:ext uri="{53640926-AAD7-44D8-BBD7-CCE9431645EC}">
+                        <a14:shadowObscured xmlns:a14="http://schemas.microsoft.com/office/drawing/2010/main"/>
+                      </a:ext>
+                    </a:extLst>
+                  </pic:spPr>
+                </pic:pic>
+              </a:graphicData>
+            </a:graphic>
+          </wp:inline>
+        </w:drawing>
+      </w:r>
+    </w:p>
+    <w:p>
+      <w:pPr>
+        <w:spacing w:after="0" w:line="240" w:lineRule="auto"/>
+        <w:rPr>
+          <w:sz w:val="28"/>
+        </w:rPr>
+      </w:pPr>
+    </w:p>
+    <w:p>
+      <w:pPr>
+        <w:spacing w:after="0" w:line="240" w:lineRule="auto"/>
+        <w:rPr>
+          <w:sz w:val="28"/>
+        </w:rPr>
+      </w:pPr>
+      <w:r>
+        <w:rPr>
+          <w:b/>
+          <w:sz w:val="28"/>
+        </w:rPr>
+        <w:t>Datos de Entrada</w:t>
+      </w:r>
+      <w:r>
+        <w:rPr>
+          <w:sz w:val="28"/>
+        </w:rPr>
+        <w:t>:</w:t>
+      </w:r>
+    </w:p>
+    <w:p>
+      <w:pPr>
+        <w:spacing w:after="0" w:line="240" w:lineRule="auto"/>
+        <w:rPr>
+          <w:color w:val="0070C0"/>
+          <w:sz w:val="28"/>
+        </w:rPr>
+      </w:pPr>
+      <w:r>
+        <w:rPr>
+          <w:sz w:val="28"/>
+        </w:rPr>
+        <w:tab/>
+        <w:t xml:space="preserve">Definir Variables: </w:t>
+      </w:r>
+      <w:proofErr w:type="spellStart"/>
+      <w:r>
+        <w:rPr>
+          <w:color w:val="FF0000"/>
+          <w:sz w:val="28"/>
+        </w:rPr>
+        <w:t>calNum</w:t>
+      </w:r>
+      <w:proofErr w:type="spellEnd"/>
+      <w:r>
+        <w:rPr>
+          <w:color w:val="FF0000"/>
+          <w:sz w:val="28"/>
+        </w:rPr>
+        <w:t xml:space="preserve"> </w:t>
+      </w:r>
+      <w:r>
+        <w:rPr>
+          <w:color w:val="000000" w:themeColor="text1"/>
+          <w:sz w:val="28"/>
+        </w:rPr>
+        <w:t>como entero</w:t>
+      </w:r>
+      <w:r>
+        <w:rPr>
+          <w:color w:val="FF0000"/>
+          <w:sz w:val="28"/>
+        </w:rPr>
+        <w:t xml:space="preserve">, </w:t>
+      </w:r>
+      <w:proofErr w:type="spellStart"/>
+      <w:r>
+        <w:rPr>
+          <w:color w:val="FF0000"/>
+          <w:sz w:val="28"/>
+        </w:rPr>
+        <w:t>calCual</w:t>
+      </w:r>
+      <w:proofErr w:type="spellEnd"/>
+      <w:r>
+        <w:rPr>
+          <w:color w:val="FF0000"/>
+          <w:sz w:val="28"/>
+        </w:rPr>
+        <w:t xml:space="preserve"> </w:t>
+      </w:r>
+      <w:r>
+        <w:rPr>
+          <w:sz w:val="28"/>
+        </w:rPr>
+        <w:t xml:space="preserve">como </w:t>
+      </w:r>
+      <w:r>
+        <w:rPr>
+          <w:sz w:val="28"/>
+        </w:rPr>
+        <w:t>cadena</w:t>
+      </w:r>
+    </w:p>
+    <w:p>
+      <w:pPr>
+        <w:spacing w:after="0" w:line="240" w:lineRule="auto"/>
+        <w:rPr>
+          <w:sz w:val="28"/>
+        </w:rPr>
+      </w:pPr>
+      <w:r>
+        <w:rPr>
+          <w:sz w:val="28"/>
+        </w:rPr>
+        <w:lastRenderedPageBreak/>
+        <w:tab/>
+        <w:t>Datos de Entrada:</w:t>
+      </w:r>
+      <w:r>
+        <w:rPr>
+          <w:sz w:val="28"/>
+        </w:rPr>
+        <w:tab/>
+      </w:r>
+      <w:proofErr w:type="spellStart"/>
+      <w:r>
+        <w:rPr>
+          <w:color w:val="FF0000"/>
+          <w:sz w:val="28"/>
+        </w:rPr>
+        <w:t>calNum</w:t>
+      </w:r>
+      <w:proofErr w:type="spellEnd"/>
+    </w:p>
+    <w:p>
+      <w:pPr>
+        <w:spacing w:after="0" w:line="240" w:lineRule="auto"/>
+        <w:rPr>
+          <w:b/>
+          <w:sz w:val="28"/>
+        </w:rPr>
+      </w:pPr>
+      <w:r>
+        <w:rPr>
+          <w:b/>
+          <w:sz w:val="28"/>
+        </w:rPr>
+        <w:t xml:space="preserve">Proceso: </w:t>
+      </w:r>
+    </w:p>
+    <w:p>
+      <w:pPr>
+        <w:spacing w:after="0" w:line="240" w:lineRule="auto"/>
+        <w:rPr>
+          <w:color w:val="000000" w:themeColor="text1"/>
+          <w:sz w:val="28"/>
+        </w:rPr>
+      </w:pPr>
+      <w:r>
+        <w:rPr>
+          <w:b/>
+          <w:sz w:val="28"/>
+        </w:rPr>
+        <w:tab/>
+      </w:r>
+      <w:proofErr w:type="spellStart"/>
+      <w:r>
+        <w:rPr>
+          <w:b/>
+          <w:sz w:val="28"/>
+        </w:rPr>
+        <w:t>Segun</w:t>
+      </w:r>
+      <w:proofErr w:type="spellEnd"/>
+      <w:r>
+        <w:rPr>
+          <w:b/>
+          <w:sz w:val="28"/>
+        </w:rPr>
+        <w:t xml:space="preserve"> </w:t>
+      </w:r>
+      <w:proofErr w:type="spellStart"/>
+      <w:r>
+        <w:rPr>
+          <w:color w:val="FF0000"/>
+          <w:sz w:val="28"/>
+        </w:rPr>
+        <w:t>calNum</w:t>
+      </w:r>
+      <w:proofErr w:type="spellEnd"/>
+      <w:r>
+        <w:rPr>
+          <w:color w:val="000000" w:themeColor="text1"/>
+          <w:sz w:val="28"/>
+        </w:rPr>
+        <w:t xml:space="preserve"> </w:t>
+      </w:r>
+      <w:r>
+        <w:rPr>
+          <w:color w:val="000000" w:themeColor="text1"/>
+          <w:sz w:val="28"/>
+        </w:rPr>
+        <w:t>Hacer</w:t>
+      </w:r>
+    </w:p>
+    <w:p>
+      <w:pPr>
+        <w:spacing w:after="0" w:line="240" w:lineRule="auto"/>
+        <w:rPr>
+          <w:color w:val="FF0000"/>
+          <w:sz w:val="28"/>
+        </w:rPr>
+      </w:pPr>
+      <w:r>
+        <w:rPr>
+          <w:color w:val="000000" w:themeColor="text1"/>
+          <w:sz w:val="28"/>
+        </w:rPr>
+        <w:tab/>
+      </w:r>
+      <w:r>
+        <w:rPr>
+          <w:color w:val="000000" w:themeColor="text1"/>
+          <w:sz w:val="28"/>
+        </w:rPr>
+        <w:tab/>
+      </w:r>
+      <w:r>
+        <w:rPr>
+          <w:color w:val="000000" w:themeColor="text1"/>
+          <w:sz w:val="28"/>
+        </w:rPr>
+        <w:t xml:space="preserve">10: </w:t>
+      </w:r>
+      <w:proofErr w:type="spellStart"/>
+      <w:proofErr w:type="gramStart"/>
+      <w:r>
+        <w:rPr>
+          <w:color w:val="FF0000"/>
+          <w:sz w:val="28"/>
+        </w:rPr>
+        <w:t>calCual</w:t>
+      </w:r>
+      <w:proofErr w:type="spellEnd"/>
+      <w:proofErr w:type="gramEnd"/>
+      <w:r>
+        <w:rPr>
+          <w:color w:val="FF0000"/>
+          <w:sz w:val="28"/>
+        </w:rPr>
+        <w:t>=”A”</w:t>
+      </w:r>
+    </w:p>
+    <w:p>
+      <w:pPr>
+        <w:spacing w:after="0" w:line="240" w:lineRule="auto"/>
+        <w:rPr>
+          <w:color w:val="FF0000"/>
+          <w:sz w:val="28"/>
+        </w:rPr>
+      </w:pPr>
+      <w:r>
+        <w:rPr>
+          <w:color w:val="FF0000"/>
+          <w:sz w:val="28"/>
+        </w:rPr>
+        <w:tab/>
+      </w:r>
+      <w:r>
+        <w:rPr>
+          <w:color w:val="FF0000"/>
+          <w:sz w:val="28"/>
+        </w:rPr>
+        <w:tab/>
+        <w:t xml:space="preserve">9: </w:t>
+      </w:r>
+      <w:proofErr w:type="spellStart"/>
+      <w:proofErr w:type="gramStart"/>
+      <w:r>
+        <w:rPr>
+          <w:color w:val="FF0000"/>
+          <w:sz w:val="28"/>
+        </w:rPr>
+        <w:t>calCual</w:t>
+      </w:r>
+      <w:proofErr w:type="spellEnd"/>
+      <w:proofErr w:type="gramEnd"/>
+      <w:r>
+        <w:rPr>
+          <w:color w:val="FF0000"/>
+          <w:sz w:val="28"/>
+        </w:rPr>
+        <w:t>=”</w:t>
+      </w:r>
+      <w:r>
+        <w:rPr>
+          <w:color w:val="FF0000"/>
+          <w:sz w:val="28"/>
+        </w:rPr>
+        <w:t>B</w:t>
+      </w:r>
+      <w:r>
+        <w:rPr>
+          <w:color w:val="FF0000"/>
+          <w:sz w:val="28"/>
+        </w:rPr>
+        <w:t>”</w:t>
+      </w:r>
+    </w:p>
+    <w:p>
+      <w:pPr>
+        <w:spacing w:after="0" w:line="240" w:lineRule="auto"/>
+        <w:rPr>
+          <w:color w:val="FF0000"/>
+          <w:sz w:val="28"/>
+        </w:rPr>
+      </w:pPr>
+      <w:r>
+        <w:rPr>
+          <w:color w:val="FF0000"/>
+          <w:sz w:val="28"/>
+        </w:rPr>
+        <w:tab/>
+      </w:r>
+      <w:r>
+        <w:rPr>
+          <w:color w:val="FF0000"/>
+          <w:sz w:val="28"/>
+        </w:rPr>
+        <w:tab/>
+        <w:t>8</w:t>
+      </w:r>
+      <w:r>
+        <w:rPr>
+          <w:color w:val="FF0000"/>
+          <w:sz w:val="28"/>
+        </w:rPr>
+        <w:t xml:space="preserve">: </w:t>
+      </w:r>
+      <w:proofErr w:type="spellStart"/>
+      <w:proofErr w:type="gramStart"/>
+      <w:r>
+        <w:rPr>
+          <w:color w:val="FF0000"/>
+          <w:sz w:val="28"/>
+        </w:rPr>
+        <w:t>calCual</w:t>
+      </w:r>
+      <w:proofErr w:type="spellEnd"/>
+      <w:proofErr w:type="gramEnd"/>
+      <w:r>
+        <w:rPr>
+          <w:color w:val="FF0000"/>
+          <w:sz w:val="28"/>
+        </w:rPr>
+        <w:t>=”</w:t>
+      </w:r>
+      <w:r>
+        <w:rPr>
+          <w:color w:val="FF0000"/>
+          <w:sz w:val="28"/>
+        </w:rPr>
+        <w:t>C</w:t>
+      </w:r>
+      <w:r>
+        <w:rPr>
+          <w:color w:val="FF0000"/>
+          <w:sz w:val="28"/>
+        </w:rPr>
+        <w:t>”</w:t>
+      </w:r>
+    </w:p>
+    <w:p>
+      <w:pPr>
+        <w:spacing w:after="0" w:line="240" w:lineRule="auto"/>
+        <w:ind w:left="708" w:firstLine="708"/>
+        <w:rPr>
+          <w:color w:val="FF0000"/>
+          <w:sz w:val="28"/>
+        </w:rPr>
+      </w:pPr>
+      <w:r>
+        <w:rPr>
+          <w:color w:val="FF0000"/>
+          <w:sz w:val="28"/>
+        </w:rPr>
+        <w:t>7 o 6</w:t>
+      </w:r>
+      <w:r>
+        <w:rPr>
+          <w:color w:val="FF0000"/>
+          <w:sz w:val="28"/>
+        </w:rPr>
+        <w:t xml:space="preserve">: </w:t>
+      </w:r>
+      <w:proofErr w:type="spellStart"/>
+      <w:r>
+        <w:rPr>
+          <w:color w:val="FF0000"/>
+          <w:sz w:val="28"/>
+        </w:rPr>
+        <w:t>calCual</w:t>
+      </w:r>
+      <w:proofErr w:type="spellEnd"/>
+      <w:r>
+        <w:rPr>
+          <w:color w:val="FF0000"/>
+          <w:sz w:val="28"/>
+        </w:rPr>
+        <w:t>=”</w:t>
+      </w:r>
+      <w:r>
+        <w:rPr>
+          <w:color w:val="FF0000"/>
+          <w:sz w:val="28"/>
+        </w:rPr>
+        <w:t>D</w:t>
+      </w:r>
+      <w:r>
+        <w:rPr>
+          <w:color w:val="FF0000"/>
+          <w:sz w:val="28"/>
+        </w:rPr>
+        <w:t>”</w:t>
+      </w:r>
+    </w:p>
+    <w:p>
+      <w:pPr>
+        <w:spacing w:after="0" w:line="240" w:lineRule="auto"/>
+        <w:ind w:left="708" w:firstLine="708"/>
+        <w:rPr>
+          <w:color w:val="FF0000"/>
+          <w:sz w:val="28"/>
+        </w:rPr>
+      </w:pPr>
+      <w:r>
+        <w:rPr>
+          <w:color w:val="FF0000"/>
+          <w:sz w:val="28"/>
+        </w:rPr>
+        <w:t>5 o 0:</w:t>
+      </w:r>
+      <w:r>
+        <w:rPr>
+          <w:color w:val="FF0000"/>
+          <w:sz w:val="28"/>
+        </w:rPr>
+        <w:t xml:space="preserve"> </w:t>
+      </w:r>
+      <w:proofErr w:type="spellStart"/>
+      <w:r>
+        <w:rPr>
+          <w:color w:val="FF0000"/>
+          <w:sz w:val="28"/>
+        </w:rPr>
+        <w:t>calCual</w:t>
+      </w:r>
+      <w:proofErr w:type="spellEnd"/>
+      <w:r>
+        <w:rPr>
+          <w:color w:val="FF0000"/>
+          <w:sz w:val="28"/>
+        </w:rPr>
+        <w:t>=”</w:t>
+      </w:r>
+      <w:r>
+        <w:rPr>
+          <w:color w:val="FF0000"/>
+          <w:sz w:val="28"/>
+        </w:rPr>
+        <w:t>F</w:t>
+      </w:r>
+      <w:r>
+        <w:rPr>
+          <w:color w:val="FF0000"/>
+          <w:sz w:val="28"/>
+        </w:rPr>
+        <w:t>”</w:t>
+      </w:r>
+    </w:p>
+    <w:p>
+      <w:pPr>
+        <w:spacing w:after="0" w:line="240" w:lineRule="auto"/>
+        <w:ind w:left="708" w:firstLine="708"/>
+        <w:rPr>
+          <w:color w:val="FF0000"/>
+          <w:sz w:val="28"/>
+        </w:rPr>
+      </w:pPr>
+    </w:p>
+    <w:p>
+      <w:pPr>
+        <w:spacing w:after="0" w:line="240" w:lineRule="auto"/>
+        <w:rPr>
+          <w:b/>
+          <w:color w:val="00B050"/>
+          <w:sz w:val="28"/>
+        </w:rPr>
+      </w:pPr>
+      <w:r>
+        <w:rPr>
+          <w:b/>
+          <w:sz w:val="28"/>
+        </w:rPr>
+        <w:t>Datos de Salida</w:t>
+      </w:r>
+      <w:r>
+        <w:rPr>
+          <w:b/>
+          <w:color w:val="00B050"/>
+          <w:sz w:val="28"/>
+        </w:rPr>
+        <w:t>:</w:t>
+      </w:r>
+    </w:p>
+    <w:p>
+      <w:pPr>
+        <w:spacing w:after="0" w:line="240" w:lineRule="auto"/>
+        <w:rPr>
+          <w:b/>
+          <w:color w:val="00B050"/>
+          <w:sz w:val="28"/>
+        </w:rPr>
+      </w:pPr>
+      <w:r>
+        <w:rPr>
+          <w:b/>
+          <w:color w:val="00B050"/>
+          <w:sz w:val="28"/>
+        </w:rPr>
+        <w:tab/>
+        <w:t>Escribir “</w:t>
+      </w:r>
+      <w:r>
+        <w:rPr>
+          <w:b/>
+          <w:color w:val="00B050"/>
+          <w:sz w:val="28"/>
+        </w:rPr>
+        <w:t>La calificación cualitativa es</w:t>
+      </w:r>
+      <w:r>
+        <w:rPr>
+          <w:b/>
+          <w:color w:val="00B050"/>
+          <w:sz w:val="28"/>
+        </w:rPr>
+        <w:t xml:space="preserve">:”, </w:t>
+      </w:r>
+      <w:proofErr w:type="spellStart"/>
+      <w:r>
+        <w:rPr>
+          <w:color w:val="FF0000"/>
+          <w:sz w:val="28"/>
+        </w:rPr>
+        <w:t>calCual</w:t>
+      </w:r>
+      <w:proofErr w:type="spellEnd"/>
+    </w:p>
+    <w:p>
+      <w:pPr>
+        <w:spacing w:after="0" w:line="240" w:lineRule="auto"/>
+        <w:rPr>
+          <w:sz w:val="28"/>
+        </w:rPr>
+      </w:pPr>
+    </w:p>
+    <w:p>
+      <w:pPr>
+        <w:spacing w:after="0"/>
+        <w:rPr>
+          <w:sz w:val="28"/>
+        </w:rPr>
+      </w:pPr>
+      <w:bookmarkStart w:id="0" w:name="_GoBack"/>
+      <w:bookmarkEnd w:id="0"/>
     </w:p>
     <w:sectPr>
       <w:pgSz w:w="12240" w:h="15840"/>
@@ -6252,6 +6871,92 @@
     </w:lvl>
   </w:abstractNum>
   <w:abstractNum w:abstractNumId="1">
+    <w:nsid w:val="495B5D33"/>
+    <w:multiLevelType w:val="hybridMultilevel"/>
+    <w:tmpl w:val="7AAC8D9C"/>
+    <w:lvl w:ilvl="0" w:tplc="280A000F">
+      <w:start w:val="1"/>
+      <w:numFmt w:val="decimal"/>
+      <w:lvlText w:val="%1."/>
+      <w:lvlJc w:val="left"/>
+      <w:pPr>
+        <w:ind w:left="644" w:hanging="360"/>
+      </w:pPr>
+    </w:lvl>
+    <w:lvl w:ilvl="1" w:tplc="280A0019" w:tentative="1">
+      <w:start w:val="1"/>
+      <w:numFmt w:val="lowerLetter"/>
+      <w:lvlText w:val="%2."/>
+      <w:lvlJc w:val="left"/>
+      <w:pPr>
+        <w:ind w:left="1364" w:hanging="360"/>
+      </w:pPr>
+    </w:lvl>
+    <w:lvl w:ilvl="2" w:tplc="280A001B" w:tentative="1">
+      <w:start w:val="1"/>
+      <w:numFmt w:val="lowerRoman"/>
+      <w:lvlText w:val="%3."/>
+      <w:lvlJc w:val="right"/>
+      <w:pPr>
+        <w:ind w:left="2084" w:hanging="180"/>
+      </w:pPr>
+    </w:lvl>
+    <w:lvl w:ilvl="3" w:tplc="280A000F" w:tentative="1">
+      <w:start w:val="1"/>
+      <w:numFmt w:val="decimal"/>
+      <w:lvlText w:val="%4."/>
+      <w:lvlJc w:val="left"/>
+      <w:pPr>
+        <w:ind w:left="2804" w:hanging="360"/>
+      </w:pPr>
+    </w:lvl>
+    <w:lvl w:ilvl="4" w:tplc="280A0019" w:tentative="1">
+      <w:start w:val="1"/>
+      <w:numFmt w:val="lowerLetter"/>
+      <w:lvlText w:val="%5."/>
+      <w:lvlJc w:val="left"/>
+      <w:pPr>
+        <w:ind w:left="3524" w:hanging="360"/>
+      </w:pPr>
+    </w:lvl>
+    <w:lvl w:ilvl="5" w:tplc="280A001B" w:tentative="1">
+      <w:start w:val="1"/>
+      <w:numFmt w:val="lowerRoman"/>
+      <w:lvlText w:val="%6."/>
+      <w:lvlJc w:val="right"/>
+      <w:pPr>
+        <w:ind w:left="4244" w:hanging="180"/>
+      </w:pPr>
+    </w:lvl>
+    <w:lvl w:ilvl="6" w:tplc="280A000F" w:tentative="1">
+      <w:start w:val="1"/>
+      <w:numFmt w:val="decimal"/>
+      <w:lvlText w:val="%7."/>
+      <w:lvlJc w:val="left"/>
+      <w:pPr>
+        <w:ind w:left="4964" w:hanging="360"/>
+      </w:pPr>
+    </w:lvl>
+    <w:lvl w:ilvl="7" w:tplc="280A0019" w:tentative="1">
+      <w:start w:val="1"/>
+      <w:numFmt w:val="lowerLetter"/>
+      <w:lvlText w:val="%8."/>
+      <w:lvlJc w:val="left"/>
+      <w:pPr>
+        <w:ind w:left="5684" w:hanging="360"/>
+      </w:pPr>
+    </w:lvl>
+    <w:lvl w:ilvl="8" w:tplc="280A001B" w:tentative="1">
+      <w:start w:val="1"/>
+      <w:numFmt w:val="lowerRoman"/>
+      <w:lvlText w:val="%9."/>
+      <w:lvlJc w:val="right"/>
+      <w:pPr>
+        <w:ind w:left="6404" w:hanging="180"/>
+      </w:pPr>
+    </w:lvl>
+  </w:abstractNum>
+  <w:abstractNum w:abstractNumId="2">
     <w:nsid w:val="63131071"/>
     <w:multiLevelType w:val="hybridMultilevel"/>
     <w:tmpl w:val="7AAC8D9C"/>
@@ -6261,7 +6966,7 @@
       <w:lvlText w:val="%1."/>
       <w:lvlJc w:val="left"/>
       <w:pPr>
-        <w:ind w:left="720" w:hanging="360"/>
+        <w:ind w:left="644" w:hanging="360"/>
       </w:pPr>
     </w:lvl>
     <w:lvl w:ilvl="1" w:tplc="280A0019" w:tentative="1">
@@ -6270,7 +6975,7 @@
       <w:lvlText w:val="%2."/>
       <w:lvlJc w:val="left"/>
       <w:pPr>
-        <w:ind w:left="1440" w:hanging="360"/>
+        <w:ind w:left="1364" w:hanging="360"/>
       </w:pPr>
     </w:lvl>
     <w:lvl w:ilvl="2" w:tplc="280A001B" w:tentative="1">
@@ -6279,7 +6984,7 @@
       <w:lvlText w:val="%3."/>
       <w:lvlJc w:val="right"/>
       <w:pPr>
-        <w:ind w:left="2160" w:hanging="180"/>
+        <w:ind w:left="2084" w:hanging="180"/>
       </w:pPr>
     </w:lvl>
     <w:lvl w:ilvl="3" w:tplc="280A000F" w:tentative="1">
@@ -6288,7 +6993,7 @@
       <w:lvlText w:val="%4."/>
       <w:lvlJc w:val="left"/>
       <w:pPr>
-        <w:ind w:left="2880" w:hanging="360"/>
+        <w:ind w:left="2804" w:hanging="360"/>
       </w:pPr>
     </w:lvl>
     <w:lvl w:ilvl="4" w:tplc="280A0019" w:tentative="1">
@@ -6297,7 +7002,7 @@
       <w:lvlText w:val="%5."/>
       <w:lvlJc w:val="left"/>
       <w:pPr>
-        <w:ind w:left="3600" w:hanging="360"/>
+        <w:ind w:left="3524" w:hanging="360"/>
       </w:pPr>
     </w:lvl>
     <w:lvl w:ilvl="5" w:tplc="280A001B" w:tentative="1">
@@ -6306,7 +7011,7 @@
       <w:lvlText w:val="%6."/>
       <w:lvlJc w:val="right"/>
       <w:pPr>
-        <w:ind w:left="4320" w:hanging="180"/>
+        <w:ind w:left="4244" w:hanging="180"/>
       </w:pPr>
     </w:lvl>
     <w:lvl w:ilvl="6" w:tplc="280A000F" w:tentative="1">
@@ -6315,7 +7020,7 @@
       <w:lvlText w:val="%7."/>
       <w:lvlJc w:val="left"/>
       <w:pPr>
-        <w:ind w:left="5040" w:hanging="360"/>
+        <w:ind w:left="4964" w:hanging="360"/>
       </w:pPr>
     </w:lvl>
     <w:lvl w:ilvl="7" w:tplc="280A0019" w:tentative="1">
@@ -6324,7 +7029,7 @@
       <w:lvlText w:val="%8."/>
       <w:lvlJc w:val="left"/>
       <w:pPr>
-        <w:ind w:left="5760" w:hanging="360"/>
+        <w:ind w:left="5684" w:hanging="360"/>
       </w:pPr>
     </w:lvl>
     <w:lvl w:ilvl="8" w:tplc="280A001B" w:tentative="1">
@@ -6333,7 +7038,7 @@
       <w:lvlText w:val="%9."/>
       <w:lvlJc w:val="right"/>
       <w:pPr>
-        <w:ind w:left="6480" w:hanging="180"/>
+        <w:ind w:left="6404" w:hanging="180"/>
       </w:pPr>
     </w:lvl>
   </w:abstractNum>
@@ -6341,6 +7046,9 @@
     <w:abstractNumId w:val="0"/>
   </w:num>
   <w:num w:numId="2">
+    <w:abstractNumId w:val="2"/>
+  </w:num>
+  <w:num w:numId="3">
     <w:abstractNumId w:val="1"/>
   </w:num>
 </w:numbering>
@@ -7091,7 +7799,7 @@
 </file>
 
 <file path=customXml/itemProps2.xml><?xml version="1.0" encoding="utf-8"?>
-<ds:datastoreItem xmlns:ds="http://schemas.openxmlformats.org/officeDocument/2006/customXml" ds:itemID="{4F0B3985-4E68-42E9-9750-062811263D4B}">
+<ds:datastoreItem xmlns:ds="http://schemas.openxmlformats.org/officeDocument/2006/customXml" ds:itemID="{74248307-5C15-4E33-BF0B-3515FA85284B}">
   <ds:schemaRefs>
     <ds:schemaRef ds:uri="http://schemas.openxmlformats.org/officeDocument/2006/bibliography"/>
   </ds:schemaRefs>

</xml_diff>